<commit_message>
Updated Readme with load test results
</commit_message>
<xml_diff>
--- a/Readme.docx
+++ b/Readme.docx
@@ -537,104 +537,735 @@
           <w:szCs w:val="24"/>
         </w:rPr>
       </w:pPr>
+      <w:r>
+        <w:rPr>
+          <w:sz w:val="24"/>
+          <w:szCs w:val="24"/>
+        </w:rPr>
+        <w:t>Load test case for HTTP GET</w:t>
+      </w:r>
+    </w:p>
+    <w:p>
+      <w:pPr>
+        <w:pStyle w:val="ListParagraph"/>
+        <w:numPr>
+          <w:ilvl w:val="1"/>
+          <w:numId w:val="1"/>
+        </w:numPr>
+        <w:rPr>
+          <w:b/>
+          <w:sz w:val="24"/>
+          <w:szCs w:val="24"/>
+        </w:rPr>
+      </w:pPr>
+      <w:r>
+        <w:rPr>
+          <w:sz w:val="24"/>
+          <w:szCs w:val="24"/>
+        </w:rPr>
+        <w:t>Load test case for HTTP GET using timers</w:t>
+      </w:r>
+    </w:p>
+    <w:p>
+      <w:pPr>
+        <w:pStyle w:val="ListParagraph"/>
+        <w:numPr>
+          <w:ilvl w:val="1"/>
+          <w:numId w:val="1"/>
+        </w:numPr>
+        <w:rPr>
+          <w:b/>
+          <w:sz w:val="24"/>
+          <w:szCs w:val="24"/>
+        </w:rPr>
+      </w:pPr>
+      <w:r>
+        <w:rPr>
+          <w:sz w:val="24"/>
+          <w:szCs w:val="24"/>
+        </w:rPr>
+        <w:t>Load test case for HTTP POST request</w:t>
+      </w:r>
+    </w:p>
+    <w:p>
+      <w:pPr>
+        <w:pStyle w:val="ListParagraph"/>
+        <w:numPr>
+          <w:ilvl w:val="1"/>
+          <w:numId w:val="1"/>
+        </w:numPr>
+        <w:rPr>
+          <w:b/>
+          <w:sz w:val="24"/>
+          <w:szCs w:val="24"/>
+        </w:rPr>
+      </w:pPr>
+      <w:r>
+        <w:rPr>
+          <w:sz w:val="24"/>
+          <w:szCs w:val="24"/>
+        </w:rPr>
+        <w:t>Load test case for Database</w:t>
+      </w:r>
+    </w:p>
+    <w:p>
+      <w:pPr>
+        <w:pStyle w:val="ListParagraph"/>
+        <w:numPr>
+          <w:ilvl w:val="1"/>
+          <w:numId w:val="1"/>
+        </w:numPr>
+        <w:rPr>
+          <w:b/>
+          <w:sz w:val="24"/>
+          <w:szCs w:val="24"/>
+        </w:rPr>
+      </w:pPr>
+      <w:r>
+        <w:rPr>
+          <w:sz w:val="24"/>
+          <w:szCs w:val="24"/>
+        </w:rPr>
+        <w:t>All above test cases contain load visualization graphs</w:t>
+      </w:r>
+    </w:p>
+    <w:p>
+      <w:pPr>
+        <w:pStyle w:val="ListParagraph"/>
+        <w:ind w:left="1440"/>
+        <w:rPr>
+          <w:b/>
+          <w:sz w:val="24"/>
+          <w:szCs w:val="24"/>
+        </w:rPr>
+      </w:pPr>
+    </w:p>
+    <w:p>
+      <w:pPr>
+        <w:pStyle w:val="ListParagraph"/>
+        <w:ind w:left="0"/>
+        <w:rPr>
+          <w:b/>
+          <w:sz w:val="24"/>
+          <w:szCs w:val="24"/>
+        </w:rPr>
+      </w:pPr>
+    </w:p>
+    <w:p>
+      <w:pPr>
+        <w:pStyle w:val="ListParagraph"/>
+        <w:ind w:left="0"/>
+        <w:rPr>
+          <w:b/>
+          <w:sz w:val="24"/>
+          <w:szCs w:val="24"/>
+        </w:rPr>
+      </w:pPr>
+      <w:r>
+        <w:rPr>
+          <w:b/>
+          <w:sz w:val="24"/>
+          <w:szCs w:val="24"/>
+        </w:rPr>
+        <w:t>Test Plan:</w:t>
+      </w:r>
+    </w:p>
+    <w:p>
+      <w:pPr>
+        <w:pStyle w:val="ListParagraph"/>
+        <w:ind w:left="0"/>
+        <w:rPr>
+          <w:sz w:val="24"/>
+          <w:szCs w:val="24"/>
+        </w:rPr>
+      </w:pPr>
+      <w:r>
+        <w:rPr>
+          <w:sz w:val="24"/>
+          <w:szCs w:val="24"/>
+        </w:rPr>
+        <w:t>Hosted sample-rest-</w:t>
+      </w:r>
+      <w:proofErr w:type="spellStart"/>
+      <w:r>
+        <w:rPr>
+          <w:sz w:val="24"/>
+          <w:szCs w:val="24"/>
+        </w:rPr>
+        <w:t>api</w:t>
+      </w:r>
+      <w:proofErr w:type="spellEnd"/>
+      <w:r>
+        <w:rPr>
+          <w:sz w:val="24"/>
+          <w:szCs w:val="24"/>
+        </w:rPr>
+        <w:t xml:space="preserve"> server on AWS EC2 micro-instance (free tire), installed </w:t>
+      </w:r>
+      <w:proofErr w:type="spellStart"/>
+      <w:r>
+        <w:rPr>
+          <w:sz w:val="24"/>
+          <w:szCs w:val="24"/>
+        </w:rPr>
+        <w:t>mysql</w:t>
+      </w:r>
+      <w:proofErr w:type="spellEnd"/>
+      <w:r>
+        <w:rPr>
+          <w:sz w:val="24"/>
+          <w:szCs w:val="24"/>
+        </w:rPr>
+        <w:t xml:space="preserve"> on same EC2 instance.</w:t>
+      </w:r>
+    </w:p>
+    <w:p>
+      <w:pPr>
+        <w:pStyle w:val="ListParagraph"/>
+        <w:ind w:left="0"/>
+        <w:rPr>
+          <w:sz w:val="24"/>
+          <w:szCs w:val="24"/>
+        </w:rPr>
+      </w:pPr>
+      <w:r>
+        <w:rPr>
+          <w:sz w:val="24"/>
+          <w:szCs w:val="24"/>
+        </w:rPr>
+        <w:t>Tested all below test cases on this EC2 instance, which produced following throughputs,</w:t>
+      </w:r>
+    </w:p>
+    <w:p>
+      <w:pPr>
+        <w:pStyle w:val="ListParagraph"/>
+        <w:numPr>
+          <w:ilvl w:val="0"/>
+          <w:numId w:val="1"/>
+        </w:numPr>
+        <w:rPr>
+          <w:b/>
+          <w:sz w:val="24"/>
+          <w:szCs w:val="24"/>
+        </w:rPr>
+      </w:pPr>
+      <w:r>
+        <w:rPr>
+          <w:sz w:val="24"/>
+          <w:szCs w:val="24"/>
+        </w:rPr>
+        <w:t>Load test case for HTTP GET</w:t>
+      </w:r>
+    </w:p>
+    <w:p>
+      <w:pPr>
+        <w:pStyle w:val="ListParagraph"/>
+        <w:numPr>
+          <w:ilvl w:val="1"/>
+          <w:numId w:val="1"/>
+        </w:numPr>
+        <w:rPr>
+          <w:b/>
+          <w:sz w:val="24"/>
+          <w:szCs w:val="24"/>
+        </w:rPr>
+      </w:pPr>
+      <w:r>
+        <w:rPr>
+          <w:sz w:val="24"/>
+          <w:szCs w:val="24"/>
+        </w:rPr>
+        <w:t xml:space="preserve">Max load without fail – 1200 </w:t>
+      </w:r>
+      <w:proofErr w:type="spellStart"/>
+      <w:r>
+        <w:rPr>
+          <w:sz w:val="24"/>
+          <w:szCs w:val="24"/>
+        </w:rPr>
+        <w:t>Req</w:t>
+      </w:r>
+      <w:proofErr w:type="spellEnd"/>
+      <w:r>
+        <w:rPr>
+          <w:sz w:val="24"/>
+          <w:szCs w:val="24"/>
+        </w:rPr>
+        <w:t>/Sec</w:t>
+      </w:r>
+    </w:p>
+    <w:p>
+      <w:pPr>
+        <w:pStyle w:val="ListParagraph"/>
+        <w:numPr>
+          <w:ilvl w:val="1"/>
+          <w:numId w:val="1"/>
+        </w:numPr>
+        <w:rPr>
+          <w:b/>
+          <w:sz w:val="24"/>
+          <w:szCs w:val="24"/>
+        </w:rPr>
+      </w:pPr>
+      <w:r>
+        <w:rPr>
+          <w:sz w:val="24"/>
+          <w:szCs w:val="24"/>
+        </w:rPr>
+        <w:t xml:space="preserve">Fails after Max Load – 1400 </w:t>
+      </w:r>
+      <w:proofErr w:type="spellStart"/>
+      <w:r>
+        <w:rPr>
+          <w:sz w:val="24"/>
+          <w:szCs w:val="24"/>
+        </w:rPr>
+        <w:t>Req</w:t>
+      </w:r>
+      <w:proofErr w:type="spellEnd"/>
+      <w:r>
+        <w:rPr>
+          <w:sz w:val="24"/>
+          <w:szCs w:val="24"/>
+        </w:rPr>
+        <w:t>/Sec</w:t>
+      </w:r>
+    </w:p>
+    <w:p>
+      <w:pPr>
+        <w:pStyle w:val="ListParagraph"/>
+        <w:numPr>
+          <w:ilvl w:val="0"/>
+          <w:numId w:val="1"/>
+        </w:numPr>
+        <w:rPr>
+          <w:b/>
+          <w:sz w:val="24"/>
+          <w:szCs w:val="24"/>
+        </w:rPr>
+      </w:pPr>
+      <w:r>
+        <w:rPr>
+          <w:sz w:val="24"/>
+          <w:szCs w:val="24"/>
+        </w:rPr>
+        <w:t>Load test case for HTTP GET using timers</w:t>
+      </w:r>
+    </w:p>
+    <w:p>
+      <w:pPr>
+        <w:pStyle w:val="ListParagraph"/>
+        <w:numPr>
+          <w:ilvl w:val="1"/>
+          <w:numId w:val="1"/>
+        </w:numPr>
+        <w:rPr>
+          <w:b/>
+          <w:sz w:val="24"/>
+          <w:szCs w:val="24"/>
+        </w:rPr>
+      </w:pPr>
+      <w:r>
+        <w:rPr>
+          <w:sz w:val="24"/>
+          <w:szCs w:val="24"/>
+        </w:rPr>
+        <w:t xml:space="preserve">Max load without fail – </w:t>
+      </w:r>
+      <w:r>
+        <w:rPr>
+          <w:sz w:val="24"/>
+          <w:szCs w:val="24"/>
+        </w:rPr>
+        <w:t>6</w:t>
+      </w:r>
+      <w:r>
+        <w:rPr>
+          <w:sz w:val="24"/>
+          <w:szCs w:val="24"/>
+        </w:rPr>
+        <w:t xml:space="preserve">00 </w:t>
+      </w:r>
+      <w:proofErr w:type="spellStart"/>
+      <w:r>
+        <w:rPr>
+          <w:sz w:val="24"/>
+          <w:szCs w:val="24"/>
+        </w:rPr>
+        <w:t>Req</w:t>
+      </w:r>
+      <w:proofErr w:type="spellEnd"/>
+      <w:r>
+        <w:rPr>
+          <w:sz w:val="24"/>
+          <w:szCs w:val="24"/>
+        </w:rPr>
+        <w:t>/Sec</w:t>
+      </w:r>
+    </w:p>
+    <w:p>
+      <w:pPr>
+        <w:pStyle w:val="ListParagraph"/>
+        <w:numPr>
+          <w:ilvl w:val="1"/>
+          <w:numId w:val="1"/>
+        </w:numPr>
+        <w:rPr>
+          <w:b/>
+          <w:sz w:val="24"/>
+          <w:szCs w:val="24"/>
+        </w:rPr>
+      </w:pPr>
+      <w:r>
+        <w:rPr>
+          <w:sz w:val="24"/>
+          <w:szCs w:val="24"/>
+        </w:rPr>
+        <w:t xml:space="preserve">Fails after Max Load – </w:t>
+      </w:r>
+      <w:r>
+        <w:rPr>
+          <w:sz w:val="24"/>
+          <w:szCs w:val="24"/>
+        </w:rPr>
+        <w:t>7</w:t>
+      </w:r>
+      <w:r>
+        <w:rPr>
+          <w:sz w:val="24"/>
+          <w:szCs w:val="24"/>
+        </w:rPr>
+        <w:t xml:space="preserve">00 </w:t>
+      </w:r>
+      <w:proofErr w:type="spellStart"/>
+      <w:r>
+        <w:rPr>
+          <w:sz w:val="24"/>
+          <w:szCs w:val="24"/>
+        </w:rPr>
+        <w:t>Req</w:t>
+      </w:r>
+      <w:proofErr w:type="spellEnd"/>
+      <w:r>
+        <w:rPr>
+          <w:sz w:val="24"/>
+          <w:szCs w:val="24"/>
+        </w:rPr>
+        <w:t>/Sec</w:t>
+      </w:r>
+    </w:p>
+    <w:p>
+      <w:pPr>
+        <w:pStyle w:val="ListParagraph"/>
+        <w:ind w:left="1440"/>
+        <w:rPr>
+          <w:b/>
+          <w:sz w:val="24"/>
+          <w:szCs w:val="24"/>
+        </w:rPr>
+      </w:pPr>
+    </w:p>
+    <w:p>
+      <w:pPr>
+        <w:pStyle w:val="ListParagraph"/>
+        <w:numPr>
+          <w:ilvl w:val="0"/>
+          <w:numId w:val="1"/>
+        </w:numPr>
+        <w:rPr>
+          <w:b/>
+          <w:sz w:val="24"/>
+          <w:szCs w:val="24"/>
+        </w:rPr>
+      </w:pPr>
+      <w:r>
+        <w:rPr>
+          <w:sz w:val="24"/>
+          <w:szCs w:val="24"/>
+        </w:rPr>
+        <w:lastRenderedPageBreak/>
+        <w:t>Load test case for HTTP POST request</w:t>
+      </w:r>
+    </w:p>
+    <w:p>
+      <w:pPr>
+        <w:pStyle w:val="ListParagraph"/>
+        <w:numPr>
+          <w:ilvl w:val="1"/>
+          <w:numId w:val="1"/>
+        </w:numPr>
+        <w:rPr>
+          <w:b/>
+          <w:sz w:val="24"/>
+          <w:szCs w:val="24"/>
+        </w:rPr>
+      </w:pPr>
+      <w:r>
+        <w:rPr>
+          <w:sz w:val="24"/>
+          <w:szCs w:val="24"/>
+        </w:rPr>
+        <w:t xml:space="preserve">Max load without fail – </w:t>
+      </w:r>
+      <w:r>
+        <w:rPr>
+          <w:sz w:val="24"/>
+          <w:szCs w:val="24"/>
+        </w:rPr>
+        <w:t>3</w:t>
+      </w:r>
+      <w:r>
+        <w:rPr>
+          <w:sz w:val="24"/>
+          <w:szCs w:val="24"/>
+        </w:rPr>
+        <w:t xml:space="preserve">00 </w:t>
+      </w:r>
+      <w:proofErr w:type="spellStart"/>
+      <w:r>
+        <w:rPr>
+          <w:sz w:val="24"/>
+          <w:szCs w:val="24"/>
+        </w:rPr>
+        <w:t>Req</w:t>
+      </w:r>
+      <w:proofErr w:type="spellEnd"/>
+      <w:r>
+        <w:rPr>
+          <w:sz w:val="24"/>
+          <w:szCs w:val="24"/>
+        </w:rPr>
+        <w:t>/Sec</w:t>
+      </w:r>
+    </w:p>
+    <w:p>
+      <w:pPr>
+        <w:pStyle w:val="ListParagraph"/>
+        <w:numPr>
+          <w:ilvl w:val="1"/>
+          <w:numId w:val="1"/>
+        </w:numPr>
+        <w:rPr>
+          <w:b/>
+          <w:sz w:val="24"/>
+          <w:szCs w:val="24"/>
+        </w:rPr>
+      </w:pPr>
+      <w:r>
+        <w:rPr>
+          <w:sz w:val="24"/>
+          <w:szCs w:val="24"/>
+        </w:rPr>
+        <w:t xml:space="preserve">Fails after Max Load – </w:t>
+      </w:r>
+      <w:r>
+        <w:rPr>
+          <w:sz w:val="24"/>
+          <w:szCs w:val="24"/>
+        </w:rPr>
+        <w:t>4</w:t>
+      </w:r>
+      <w:r>
+        <w:rPr>
+          <w:sz w:val="24"/>
+          <w:szCs w:val="24"/>
+        </w:rPr>
+        <w:t xml:space="preserve">00 </w:t>
+      </w:r>
+      <w:proofErr w:type="spellStart"/>
+      <w:r>
+        <w:rPr>
+          <w:sz w:val="24"/>
+          <w:szCs w:val="24"/>
+        </w:rPr>
+        <w:t>Req</w:t>
+      </w:r>
+      <w:proofErr w:type="spellEnd"/>
+      <w:r>
+        <w:rPr>
+          <w:sz w:val="24"/>
+          <w:szCs w:val="24"/>
+        </w:rPr>
+        <w:t>/Sec</w:t>
+      </w:r>
+    </w:p>
+    <w:p>
+      <w:pPr>
+        <w:pStyle w:val="ListParagraph"/>
+        <w:numPr>
+          <w:ilvl w:val="0"/>
+          <w:numId w:val="1"/>
+        </w:numPr>
+        <w:rPr>
+          <w:b/>
+          <w:sz w:val="24"/>
+          <w:szCs w:val="24"/>
+        </w:rPr>
+      </w:pPr>
+      <w:r>
+        <w:rPr>
+          <w:sz w:val="24"/>
+          <w:szCs w:val="24"/>
+        </w:rPr>
+        <w:t>Load test case for Database</w:t>
+      </w:r>
+    </w:p>
+    <w:p>
+      <w:pPr>
+        <w:pStyle w:val="ListParagraph"/>
+        <w:numPr>
+          <w:ilvl w:val="1"/>
+          <w:numId w:val="1"/>
+        </w:numPr>
+        <w:rPr>
+          <w:b/>
+          <w:sz w:val="24"/>
+          <w:szCs w:val="24"/>
+        </w:rPr>
+      </w:pPr>
+      <w:r>
+        <w:rPr>
+          <w:sz w:val="24"/>
+          <w:szCs w:val="24"/>
+        </w:rPr>
+        <w:t xml:space="preserve">Max load without fail – </w:t>
+      </w:r>
+      <w:r>
+        <w:rPr>
+          <w:sz w:val="24"/>
+          <w:szCs w:val="24"/>
+        </w:rPr>
+        <w:t>25</w:t>
+      </w:r>
+      <w:r>
+        <w:rPr>
+          <w:sz w:val="24"/>
+          <w:szCs w:val="24"/>
+        </w:rPr>
+        <w:t xml:space="preserve"> </w:t>
+      </w:r>
+      <w:proofErr w:type="spellStart"/>
+      <w:r>
+        <w:rPr>
+          <w:sz w:val="24"/>
+          <w:szCs w:val="24"/>
+        </w:rPr>
+        <w:t>Req</w:t>
+      </w:r>
+      <w:proofErr w:type="spellEnd"/>
+      <w:r>
+        <w:rPr>
+          <w:sz w:val="24"/>
+          <w:szCs w:val="24"/>
+        </w:rPr>
+        <w:t>/Sec</w:t>
+      </w:r>
+    </w:p>
+    <w:p>
+      <w:pPr>
+        <w:pStyle w:val="ListParagraph"/>
+        <w:numPr>
+          <w:ilvl w:val="1"/>
+          <w:numId w:val="1"/>
+        </w:numPr>
+        <w:rPr>
+          <w:b/>
+          <w:sz w:val="24"/>
+          <w:szCs w:val="24"/>
+        </w:rPr>
+      </w:pPr>
+      <w:r>
+        <w:rPr>
+          <w:sz w:val="24"/>
+          <w:szCs w:val="24"/>
+        </w:rPr>
+        <w:t xml:space="preserve">Fails after Max Load – </w:t>
+      </w:r>
+      <w:r>
+        <w:rPr>
+          <w:sz w:val="24"/>
+          <w:szCs w:val="24"/>
+        </w:rPr>
+        <w:t>30</w:t>
+      </w:r>
+      <w:r>
+        <w:rPr>
+          <w:sz w:val="24"/>
+          <w:szCs w:val="24"/>
+        </w:rPr>
+        <w:t xml:space="preserve"> </w:t>
+      </w:r>
+      <w:proofErr w:type="spellStart"/>
+      <w:r>
+        <w:rPr>
+          <w:sz w:val="24"/>
+          <w:szCs w:val="24"/>
+        </w:rPr>
+        <w:t>Req</w:t>
+      </w:r>
+      <w:proofErr w:type="spellEnd"/>
+      <w:r>
+        <w:rPr>
+          <w:sz w:val="24"/>
+          <w:szCs w:val="24"/>
+        </w:rPr>
+        <w:t>/Sec</w:t>
+      </w:r>
+    </w:p>
+    <w:p>
+      <w:pPr>
+        <w:pStyle w:val="ListParagraph"/>
+        <w:numPr>
+          <w:ilvl w:val="0"/>
+          <w:numId w:val="1"/>
+        </w:numPr>
+        <w:rPr>
+          <w:b/>
+          <w:sz w:val="24"/>
+          <w:szCs w:val="24"/>
+        </w:rPr>
+      </w:pPr>
+      <w:r>
+        <w:rPr>
+          <w:sz w:val="24"/>
+          <w:szCs w:val="24"/>
+        </w:rPr>
+        <w:t>All above test cases contain load visualization graphs</w:t>
+      </w:r>
+    </w:p>
+    <w:p>
+      <w:pPr>
+        <w:pStyle w:val="ListParagraph"/>
+        <w:numPr>
+          <w:ilvl w:val="1"/>
+          <w:numId w:val="1"/>
+        </w:numPr>
+        <w:rPr>
+          <w:b/>
+          <w:sz w:val="24"/>
+          <w:szCs w:val="24"/>
+        </w:rPr>
+      </w:pPr>
+      <w:r>
+        <w:rPr>
+          <w:sz w:val="24"/>
+          <w:szCs w:val="24"/>
+        </w:rPr>
+        <w:t xml:space="preserve">Visualizations are embedded in </w:t>
+      </w:r>
+      <w:r>
+        <w:rPr>
+          <w:sz w:val="24"/>
+          <w:szCs w:val="24"/>
+        </w:rPr>
+        <w:t>JMeterCaseStudy.jmx</w:t>
+      </w:r>
       <w:bookmarkStart w:id="0" w:name="_GoBack"/>
       <w:bookmarkEnd w:id="0"/>
-      <w:r>
-        <w:rPr>
-          <w:sz w:val="24"/>
-          <w:szCs w:val="24"/>
-        </w:rPr>
-        <w:t>Load test case for HTTP GET</w:t>
-      </w:r>
-    </w:p>
-    <w:p>
-      <w:pPr>
-        <w:pStyle w:val="ListParagraph"/>
-        <w:numPr>
-          <w:ilvl w:val="1"/>
-          <w:numId w:val="1"/>
-        </w:numPr>
-        <w:rPr>
-          <w:b/>
-          <w:sz w:val="24"/>
-          <w:szCs w:val="24"/>
-        </w:rPr>
-      </w:pPr>
-      <w:r>
-        <w:rPr>
-          <w:sz w:val="24"/>
-          <w:szCs w:val="24"/>
-        </w:rPr>
-        <w:t>Load test case for HTTP GET using timers</w:t>
-      </w:r>
-    </w:p>
-    <w:p>
-      <w:pPr>
-        <w:pStyle w:val="ListParagraph"/>
-        <w:numPr>
-          <w:ilvl w:val="1"/>
-          <w:numId w:val="1"/>
-        </w:numPr>
-        <w:rPr>
-          <w:b/>
-          <w:sz w:val="24"/>
-          <w:szCs w:val="24"/>
-        </w:rPr>
-      </w:pPr>
-      <w:r>
-        <w:rPr>
-          <w:sz w:val="24"/>
-          <w:szCs w:val="24"/>
-        </w:rPr>
-        <w:t>Load test case for HTTP POST request</w:t>
-      </w:r>
-    </w:p>
-    <w:p>
-      <w:pPr>
-        <w:pStyle w:val="ListParagraph"/>
-        <w:numPr>
-          <w:ilvl w:val="1"/>
-          <w:numId w:val="1"/>
-        </w:numPr>
-        <w:rPr>
-          <w:b/>
-          <w:sz w:val="24"/>
-          <w:szCs w:val="24"/>
-        </w:rPr>
-      </w:pPr>
-      <w:r>
-        <w:rPr>
-          <w:sz w:val="24"/>
-          <w:szCs w:val="24"/>
-        </w:rPr>
-        <w:t>Load test case for Database</w:t>
-      </w:r>
-    </w:p>
-    <w:p>
-      <w:pPr>
-        <w:pStyle w:val="ListParagraph"/>
-        <w:numPr>
-          <w:ilvl w:val="1"/>
-          <w:numId w:val="1"/>
-        </w:numPr>
-        <w:rPr>
-          <w:b/>
-          <w:sz w:val="24"/>
-          <w:szCs w:val="24"/>
-        </w:rPr>
-      </w:pPr>
-      <w:r>
-        <w:rPr>
-          <w:sz w:val="24"/>
-          <w:szCs w:val="24"/>
-        </w:rPr>
-        <w:t>All above test cases contain load visualization graphs</w:t>
-      </w:r>
-    </w:p>
-    <w:p>
-      <w:pPr>
-        <w:pStyle w:val="ListParagraph"/>
-        <w:ind w:left="1440"/>
+    </w:p>
+    <w:p>
+      <w:pPr>
+        <w:pStyle w:val="ListParagraph"/>
         <w:rPr>
           <w:b/>
           <w:sz w:val="24"/>
@@ -843,6 +1474,119 @@
     </w:lvl>
   </w:abstractNum>
   <w:abstractNum w:abstractNumId="1" w15:restartNumberingAfterBreak="0">
+    <w:nsid w:val="26776706"/>
+    <w:multiLevelType w:val="hybridMultilevel"/>
+    <w:tmpl w:val="47E446C8"/>
+    <w:lvl w:ilvl="0" w:tplc="04090001">
+      <w:start w:val="1"/>
+      <w:numFmt w:val="bullet"/>
+      <w:lvlText w:val=""/>
+      <w:lvlJc w:val="left"/>
+      <w:pPr>
+        <w:ind w:left="720" w:hanging="360"/>
+      </w:pPr>
+      <w:rPr>
+        <w:rFonts w:ascii="Symbol" w:hAnsi="Symbol" w:hint="default"/>
+      </w:rPr>
+    </w:lvl>
+    <w:lvl w:ilvl="1" w:tplc="04090003" w:tentative="1">
+      <w:start w:val="1"/>
+      <w:numFmt w:val="bullet"/>
+      <w:lvlText w:val="o"/>
+      <w:lvlJc w:val="left"/>
+      <w:pPr>
+        <w:ind w:left="1440" w:hanging="360"/>
+      </w:pPr>
+      <w:rPr>
+        <w:rFonts w:ascii="Courier New" w:hAnsi="Courier New" w:cs="Courier New" w:hint="default"/>
+      </w:rPr>
+    </w:lvl>
+    <w:lvl w:ilvl="2" w:tplc="04090005" w:tentative="1">
+      <w:start w:val="1"/>
+      <w:numFmt w:val="bullet"/>
+      <w:lvlText w:val=""/>
+      <w:lvlJc w:val="left"/>
+      <w:pPr>
+        <w:ind w:left="2160" w:hanging="360"/>
+      </w:pPr>
+      <w:rPr>
+        <w:rFonts w:ascii="Wingdings" w:hAnsi="Wingdings" w:hint="default"/>
+      </w:rPr>
+    </w:lvl>
+    <w:lvl w:ilvl="3" w:tplc="04090001" w:tentative="1">
+      <w:start w:val="1"/>
+      <w:numFmt w:val="bullet"/>
+      <w:lvlText w:val=""/>
+      <w:lvlJc w:val="left"/>
+      <w:pPr>
+        <w:ind w:left="2880" w:hanging="360"/>
+      </w:pPr>
+      <w:rPr>
+        <w:rFonts w:ascii="Symbol" w:hAnsi="Symbol" w:hint="default"/>
+      </w:rPr>
+    </w:lvl>
+    <w:lvl w:ilvl="4" w:tplc="04090003" w:tentative="1">
+      <w:start w:val="1"/>
+      <w:numFmt w:val="bullet"/>
+      <w:lvlText w:val="o"/>
+      <w:lvlJc w:val="left"/>
+      <w:pPr>
+        <w:ind w:left="3600" w:hanging="360"/>
+      </w:pPr>
+      <w:rPr>
+        <w:rFonts w:ascii="Courier New" w:hAnsi="Courier New" w:cs="Courier New" w:hint="default"/>
+      </w:rPr>
+    </w:lvl>
+    <w:lvl w:ilvl="5" w:tplc="04090005" w:tentative="1">
+      <w:start w:val="1"/>
+      <w:numFmt w:val="bullet"/>
+      <w:lvlText w:val=""/>
+      <w:lvlJc w:val="left"/>
+      <w:pPr>
+        <w:ind w:left="4320" w:hanging="360"/>
+      </w:pPr>
+      <w:rPr>
+        <w:rFonts w:ascii="Wingdings" w:hAnsi="Wingdings" w:hint="default"/>
+      </w:rPr>
+    </w:lvl>
+    <w:lvl w:ilvl="6" w:tplc="04090001" w:tentative="1">
+      <w:start w:val="1"/>
+      <w:numFmt w:val="bullet"/>
+      <w:lvlText w:val=""/>
+      <w:lvlJc w:val="left"/>
+      <w:pPr>
+        <w:ind w:left="5040" w:hanging="360"/>
+      </w:pPr>
+      <w:rPr>
+        <w:rFonts w:ascii="Symbol" w:hAnsi="Symbol" w:hint="default"/>
+      </w:rPr>
+    </w:lvl>
+    <w:lvl w:ilvl="7" w:tplc="04090003" w:tentative="1">
+      <w:start w:val="1"/>
+      <w:numFmt w:val="bullet"/>
+      <w:lvlText w:val="o"/>
+      <w:lvlJc w:val="left"/>
+      <w:pPr>
+        <w:ind w:left="5760" w:hanging="360"/>
+      </w:pPr>
+      <w:rPr>
+        <w:rFonts w:ascii="Courier New" w:hAnsi="Courier New" w:cs="Courier New" w:hint="default"/>
+      </w:rPr>
+    </w:lvl>
+    <w:lvl w:ilvl="8" w:tplc="04090005" w:tentative="1">
+      <w:start w:val="1"/>
+      <w:numFmt w:val="bullet"/>
+      <w:lvlText w:val=""/>
+      <w:lvlJc w:val="left"/>
+      <w:pPr>
+        <w:ind w:left="6480" w:hanging="360"/>
+      </w:pPr>
+      <w:rPr>
+        <w:rFonts w:ascii="Wingdings" w:hAnsi="Wingdings" w:hint="default"/>
+      </w:rPr>
+    </w:lvl>
+  </w:abstractNum>
+  <w:abstractNum w:abstractNumId="2" w15:restartNumberingAfterBreak="0">
     <w:nsid w:val="30AB3ECA"/>
     <w:multiLevelType w:val="hybridMultilevel"/>
     <w:tmpl w:val="070A8BF8"/>
@@ -956,10 +1700,13 @@
     </w:lvl>
   </w:abstractNum>
   <w:num w:numId="1">
-    <w:abstractNumId w:val="1"/>
+    <w:abstractNumId w:val="2"/>
   </w:num>
   <w:num w:numId="2">
     <w:abstractNumId w:val="0"/>
+  </w:num>
+  <w:num w:numId="3">
+    <w:abstractNumId w:val="1"/>
   </w:num>
 </w:numbering>
 </file>

</xml_diff>